<commit_message>
correct the plot of W, L direction
</commit_message>
<xml_diff>
--- a/3D_vector_plot/readme_3D_vector_plot.docx
+++ b/3D_vector_plot/readme_3D_vector_plot.docx
@@ -45,10 +45,7 @@
         <w:t>'</w:t>
       </w:r>
       <w:r>
-        <w:t xml:space="preserve"> </w:t>
-      </w:r>
-      <w:r>
-        <w:t>two-D-FM-</w:t>
+        <w:t xml:space="preserve"> two-D-FM-</w:t>
       </w:r>
       <w:proofErr w:type="spellStart"/>
       <w:r>
@@ -58,6 +55,57 @@
       <w:r>
         <w:t>')</w:t>
       </w:r>
+    </w:p>
+    <w:p>
+      <w:proofErr w:type="spellStart"/>
+      <w:r>
+        <w:t>plottime</w:t>
+      </w:r>
+      <w:proofErr w:type="spellEnd"/>
+      <w:r>
+        <w:t>=</w:t>
+      </w:r>
+      <w:r>
+        <w:t>1</w:t>
+      </w:r>
+      <w:r>
+        <w:t>99e-</w:t>
+      </w:r>
+      <w:proofErr w:type="gramStart"/>
+      <w:r>
+        <w:t>12;</w:t>
+      </w:r>
+      <w:proofErr w:type="gramEnd"/>
+    </w:p>
+    <w:p>
+      <w:proofErr w:type="spellStart"/>
+      <w:r>
+        <w:t>arrowwidth</w:t>
+      </w:r>
+      <w:proofErr w:type="spellEnd"/>
+      <w:r>
+        <w:t>=</w:t>
+      </w:r>
+      <w:proofErr w:type="gramStart"/>
+      <w:r>
+        <w:t>10;</w:t>
+      </w:r>
+      <w:proofErr w:type="gramEnd"/>
+    </w:p>
+    <w:p>
+      <w:proofErr w:type="spellStart"/>
+      <w:r>
+        <w:t>plotmode</w:t>
+      </w:r>
+      <w:proofErr w:type="spellEnd"/>
+      <w:r>
+        <w:t>=</w:t>
+      </w:r>
+      <w:proofErr w:type="gramStart"/>
+      <w:r>
+        <w:t>1;</w:t>
+      </w:r>
+      <w:proofErr w:type="gramEnd"/>
     </w:p>
     <w:p>
       <w:pPr>
@@ -67,46 +115,7 @@
       </w:pPr>
       <w:proofErr w:type="spellStart"/>
       <w:r>
-        <w:t>plottime</w:t>
-      </w:r>
-      <w:proofErr w:type="spellEnd"/>
-      <w:r>
-        <w:t>=</w:t>
-      </w:r>
-      <w:r>
-        <w:t>1</w:t>
-      </w:r>
-      <w:r>
-        <w:t>99e-</w:t>
-      </w:r>
-      <w:proofErr w:type="gramStart"/>
-      <w:r>
-        <w:t>12;</w:t>
-      </w:r>
-      <w:proofErr w:type="gramEnd"/>
-    </w:p>
-    <w:p>
-      <w:proofErr w:type="spellStart"/>
-      <w:r>
-        <w:t>arrowwidth</w:t>
-      </w:r>
-      <w:proofErr w:type="spellEnd"/>
-      <w:r>
-        <w:t>=</w:t>
-      </w:r>
-      <w:proofErr w:type="gramStart"/>
-      <w:r>
-        <w:t>10</w:t>
-      </w:r>
-      <w:r>
-        <w:t>;</w:t>
-      </w:r>
-      <w:proofErr w:type="gramEnd"/>
-    </w:p>
-    <w:p>
-      <w:proofErr w:type="spellStart"/>
-      <w:r>
-        <w:t>plotmode</w:t>
+        <w:t>colorbarplot</w:t>
       </w:r>
       <w:proofErr w:type="spellEnd"/>
       <w:r>
@@ -220,11 +229,6 @@
       </w:r>
     </w:p>
     <w:p>
-      <w:pPr>
-        <w:rPr>
-          <w:rFonts w:hint="eastAsia"/>
-        </w:rPr>
-      </w:pPr>
       <w:proofErr w:type="spellStart"/>
       <w:r>
         <w:t>plottime</w:t>
@@ -266,6 +270,24 @@
       <w:proofErr w:type="gramStart"/>
       <w:r>
         <w:t>1</w:t>
+      </w:r>
+      <w:r>
+        <w:t>;</w:t>
+      </w:r>
+      <w:proofErr w:type="gramEnd"/>
+    </w:p>
+    <w:p>
+      <w:proofErr w:type="spellStart"/>
+      <w:r>
+        <w:t>colorbarplot</w:t>
+      </w:r>
+      <w:proofErr w:type="spellEnd"/>
+      <w:r>
+        <w:t>=</w:t>
+      </w:r>
+      <w:proofErr w:type="gramStart"/>
+      <w:r>
+        <w:t>0</w:t>
       </w:r>
       <w:r>
         <w:t>;</w:t>
@@ -333,6 +355,7 @@
           <w:iCs/>
           <w:u w:val="single"/>
         </w:rPr>
+        <w:lastRenderedPageBreak/>
         <w:t>2:plot</w:t>
       </w:r>
       <w:proofErr w:type="gramEnd"/>
@@ -353,6 +376,51 @@
       </w:r>
     </w:p>
     <w:p>
+      <w:proofErr w:type="spellStart"/>
+      <w:r>
+        <w:t>plottime</w:t>
+      </w:r>
+      <w:proofErr w:type="spellEnd"/>
+      <w:r>
+        <w:t>=499e-</w:t>
+      </w:r>
+      <w:proofErr w:type="gramStart"/>
+      <w:r>
+        <w:t>12;</w:t>
+      </w:r>
+      <w:proofErr w:type="gramEnd"/>
+    </w:p>
+    <w:p>
+      <w:proofErr w:type="spellStart"/>
+      <w:r>
+        <w:t>arrowwidth</w:t>
+      </w:r>
+      <w:proofErr w:type="spellEnd"/>
+      <w:r>
+        <w:t>=</w:t>
+      </w:r>
+      <w:proofErr w:type="gramStart"/>
+      <w:r>
+        <w:t>10;</w:t>
+      </w:r>
+      <w:proofErr w:type="gramEnd"/>
+    </w:p>
+    <w:p>
+      <w:proofErr w:type="spellStart"/>
+      <w:r>
+        <w:t>plotmode</w:t>
+      </w:r>
+      <w:proofErr w:type="spellEnd"/>
+      <w:r>
+        <w:t>=</w:t>
+      </w:r>
+      <w:proofErr w:type="gramStart"/>
+      <w:r>
+        <w:t>2;</w:t>
+      </w:r>
+      <w:proofErr w:type="gramEnd"/>
+    </w:p>
+    <w:p>
       <w:pPr>
         <w:rPr>
           <w:rFonts w:hint="eastAsia"/>
@@ -360,49 +428,15 @@
       </w:pPr>
       <w:proofErr w:type="spellStart"/>
       <w:r>
-        <w:lastRenderedPageBreak/>
-        <w:t>plottime</w:t>
+        <w:t>colorbarplot</w:t>
       </w:r>
       <w:proofErr w:type="spellEnd"/>
       <w:r>
-        <w:t>=499e-</w:t>
-      </w:r>
-      <w:proofErr w:type="gramStart"/>
-      <w:r>
-        <w:t>12;</w:t>
-      </w:r>
-      <w:proofErr w:type="gramEnd"/>
-    </w:p>
-    <w:p>
-      <w:proofErr w:type="spellStart"/>
-      <w:r>
-        <w:t>arrowwidth</w:t>
-      </w:r>
-      <w:proofErr w:type="spellEnd"/>
-      <w:r>
         <w:t>=</w:t>
       </w:r>
       <w:proofErr w:type="gramStart"/>
       <w:r>
-        <w:t>10</w:t>
-      </w:r>
-      <w:r>
-        <w:t>;</w:t>
-      </w:r>
-      <w:proofErr w:type="gramEnd"/>
-    </w:p>
-    <w:p>
-      <w:proofErr w:type="spellStart"/>
-      <w:r>
-        <w:t>plotmode</w:t>
-      </w:r>
-      <w:proofErr w:type="spellEnd"/>
-      <w:r>
-        <w:t>=</w:t>
-      </w:r>
-      <w:proofErr w:type="gramStart"/>
-      <w:r>
-        <w:t>2</w:t>
+        <w:t>0</w:t>
       </w:r>
       <w:r>
         <w:t>;</w:t>

</xml_diff>